<commit_message>
fix: arreglos para segunda convocatoria
</commit_message>
<xml_diff>
--- a/reports/Group/D01/02 Requirements - Group.docx
+++ b/reports/Group/D01/02 Requirements - Group.docx
@@ -1,6 +1,6 @@
 
 <file path=word/document.xml><?xml version="1.0" encoding="utf-8"?>
-<w:document xmlns:wpc="http://schemas.microsoft.com/office/word/2010/wordprocessingCanvas" xmlns:cx="http://schemas.microsoft.com/office/drawing/2014/chartex" xmlns:cx1="http://schemas.microsoft.com/office/drawing/2015/9/8/chartex" xmlns:cx2="http://schemas.microsoft.com/office/drawing/2015/10/21/chartex" xmlns:cx3="http://schemas.microsoft.com/office/drawing/2016/5/9/chartex" xmlns:cx4="http://schemas.microsoft.com/office/drawing/2016/5/10/chartex" xmlns:cx5="http://schemas.microsoft.com/office/drawing/2016/5/11/chartex" xmlns:cx6="http://schemas.microsoft.com/office/drawing/2016/5/12/chartex" xmlns:cx7="http://schemas.microsoft.com/office/drawing/2016/5/13/chartex" xmlns:cx8="http://schemas.microsoft.com/office/drawing/2016/5/14/chartex" xmlns:mc="http://schemas.openxmlformats.org/markup-compatibility/2006" xmlns:aink="http://schemas.microsoft.com/office/drawing/2016/ink" xmlns:am3d="http://schemas.microsoft.com/office/drawing/2017/model3d" xmlns:o="urn:schemas-microsoft-com:office:office" xmlns:oel="http://schemas.microsoft.com/office/2019/extlst" xmlns:r="http://schemas.openxmlformats.org/officeDocument/2006/relationships" xmlns:m="http://schemas.openxmlformats.org/officeDocument/2006/math" xmlns:v="urn:schemas-microsoft-com:vml" xmlns:wp14="http://schemas.microsoft.com/office/word/2010/wordprocessingDrawing" xmlns:wp="http://schemas.openxmlformats.org/drawingml/2006/wordprocessingDrawing" xmlns:w10="urn:schemas-microsoft-com:office:word" xmlns:w="http://schemas.openxmlformats.org/wordprocessingml/2006/main" xmlns:w14="http://schemas.microsoft.com/office/word/2010/wordml" xmlns:w15="http://schemas.microsoft.com/office/word/2012/wordml" xmlns:w16cex="http://schemas.microsoft.com/office/word/2018/wordml/cex" xmlns:w16cid="http://schemas.microsoft.com/office/word/2016/wordml/cid" xmlns:w16="http://schemas.microsoft.com/office/word/2018/wordml" xmlns:w16sdtdh="http://schemas.microsoft.com/office/word/2020/wordml/sdtdatahash" xmlns:w16se="http://schemas.microsoft.com/office/word/2015/wordml/symex" xmlns:wpg="http://schemas.microsoft.com/office/word/2010/wordprocessingGroup" xmlns:wpi="http://schemas.microsoft.com/office/word/2010/wordprocessingInk" xmlns:wne="http://schemas.microsoft.com/office/word/2006/wordml" xmlns:wps="http://schemas.microsoft.com/office/word/2010/wordprocessingShape" mc:Ignorable="w14 w15 w16se w16cid w16 w16cex w16sdtdh wp14">
+<w:document xmlns:wpc="http://schemas.microsoft.com/office/word/2010/wordprocessingCanvas" xmlns:cx="http://schemas.microsoft.com/office/drawing/2014/chartex" xmlns:cx1="http://schemas.microsoft.com/office/drawing/2015/9/8/chartex" xmlns:cx2="http://schemas.microsoft.com/office/drawing/2015/10/21/chartex" xmlns:cx3="http://schemas.microsoft.com/office/drawing/2016/5/9/chartex" xmlns:cx4="http://schemas.microsoft.com/office/drawing/2016/5/10/chartex" xmlns:cx5="http://schemas.microsoft.com/office/drawing/2016/5/11/chartex" xmlns:cx6="http://schemas.microsoft.com/office/drawing/2016/5/12/chartex" xmlns:cx7="http://schemas.microsoft.com/office/drawing/2016/5/13/chartex" xmlns:cx8="http://schemas.microsoft.com/office/drawing/2016/5/14/chartex" xmlns:mc="http://schemas.openxmlformats.org/markup-compatibility/2006" xmlns:aink="http://schemas.microsoft.com/office/drawing/2016/ink" xmlns:am3d="http://schemas.microsoft.com/office/drawing/2017/model3d" xmlns:o="urn:schemas-microsoft-com:office:office" xmlns:oel="http://schemas.microsoft.com/office/2019/extlst" xmlns:r="http://schemas.openxmlformats.org/officeDocument/2006/relationships" xmlns:m="http://schemas.openxmlformats.org/officeDocument/2006/math" xmlns:v="urn:schemas-microsoft-com:vml" xmlns:wp14="http://schemas.microsoft.com/office/word/2010/wordprocessingDrawing" xmlns:wp="http://schemas.openxmlformats.org/drawingml/2006/wordprocessingDrawing" xmlns:w10="urn:schemas-microsoft-com:office:word" xmlns:w="http://schemas.openxmlformats.org/wordprocessingml/2006/main" xmlns:w14="http://schemas.microsoft.com/office/word/2010/wordml" xmlns:w15="http://schemas.microsoft.com/office/word/2012/wordml" xmlns:w16cex="http://schemas.microsoft.com/office/word/2018/wordml/cex" xmlns:w16cid="http://schemas.microsoft.com/office/word/2016/wordml/cid" xmlns:w16="http://schemas.microsoft.com/office/word/2018/wordml" xmlns:w16du="http://schemas.microsoft.com/office/word/2023/wordml/word16du" xmlns:w16sdtdh="http://schemas.microsoft.com/office/word/2020/wordml/sdtdatahash" xmlns:w16se="http://schemas.microsoft.com/office/word/2015/wordml/symex" xmlns:wpg="http://schemas.microsoft.com/office/word/2010/wordprocessingGroup" xmlns:wpi="http://schemas.microsoft.com/office/word/2010/wordprocessingInk" xmlns:wne="http://schemas.microsoft.com/office/word/2006/wordml" xmlns:wps="http://schemas.microsoft.com/office/word/2010/wordprocessingShape" mc:Ignorable="w14 w15 w16se w16cid w16 w16cex w16sdtdh w16du wp14">
   <w:body>
     <w:p>
       <w:pPr>
@@ -59,8 +59,8 @@
         <w:tblLook w:val="0600" w:firstRow="0" w:lastRow="0" w:firstColumn="0" w:lastColumn="0" w:noHBand="1" w:noVBand="1"/>
       </w:tblPr>
       <w:tblGrid>
-        <w:gridCol w:w="4255"/>
-        <w:gridCol w:w="4249"/>
+        <w:gridCol w:w="4258"/>
+        <w:gridCol w:w="4246"/>
       </w:tblGrid>
       <w:tr>
         <w:tc>
@@ -133,7 +133,7 @@
                   <w:rPr>
                     <w:rFonts w:asciiTheme="majorHAnsi" w:hAnsiTheme="majorHAnsi" w:cstheme="majorHAnsi"/>
                   </w:rPr>
-                  <w:t>1</w:t>
+                  <w:t>2</w:t>
                 </w:r>
                 <w:r>
                   <w:rPr>
@@ -223,7 +223,19 @@
                   <w:rPr>
                     <w:rFonts w:asciiTheme="majorHAnsi" w:hAnsiTheme="majorHAnsi" w:cstheme="majorHAnsi"/>
                   </w:rPr>
-                  <w:t>Acme-SF-D01</w:t>
+                  <w:t>Acme-SF-D0</w:t>
+                </w:r>
+                <w:r>
+                  <w:rPr>
+                    <w:rFonts w:asciiTheme="majorHAnsi" w:hAnsiTheme="majorHAnsi" w:cstheme="majorHAnsi"/>
+                  </w:rPr>
+                  <w:t>1</w:t>
+                </w:r>
+                <w:r>
+                  <w:rPr>
+                    <w:rFonts w:asciiTheme="majorHAnsi" w:hAnsiTheme="majorHAnsi" w:cstheme="majorHAnsi"/>
+                  </w:rPr>
+                  <w:t xml:space="preserve"> </w:t>
                 </w:r>
                 <w:r>
                   <w:rPr>
@@ -421,6 +433,7 @@
               <w:sdtPr>
                 <w:rPr>
                   <w:rFonts w:asciiTheme="majorHAnsi" w:hAnsiTheme="majorHAnsi" w:cstheme="majorHAnsi"/>
+                  <w:lang w:val="es-ES"/>
                 </w:rPr>
                 <w:tag w:val="Student1"/>
                 <w:id w:val="234444542"/>
@@ -434,36 +447,42 @@
                 <w:r>
                   <w:rPr>
                     <w:rFonts w:asciiTheme="majorHAnsi" w:hAnsiTheme="majorHAnsi" w:cstheme="majorHAnsi"/>
+                    <w:lang w:val="es-ES"/>
                   </w:rPr>
                   <w:t xml:space="preserve"> Gr</w:t>
                 </w:r>
                 <w:r>
                   <w:rPr>
                     <w:rFonts w:asciiTheme="majorHAnsi" w:hAnsiTheme="majorHAnsi" w:cstheme="majorHAnsi"/>
+                    <w:lang w:val="es-ES"/>
                   </w:rPr>
                   <w:t>á</w:t>
                 </w:r>
                 <w:r>
                   <w:rPr>
                     <w:rFonts w:asciiTheme="majorHAnsi" w:hAnsiTheme="majorHAnsi" w:cstheme="majorHAnsi"/>
+                    <w:lang w:val="es-ES"/>
                   </w:rPr>
                   <w:t>van Bru</w:t>
                 </w:r>
                 <w:r>
                   <w:rPr>
                     <w:rFonts w:asciiTheme="majorHAnsi" w:hAnsiTheme="majorHAnsi" w:cstheme="majorHAnsi"/>
+                    <w:lang w:val="es-ES"/>
                   </w:rPr>
                   <w:t>,</w:t>
                 </w:r>
                 <w:r>
                   <w:rPr>
                     <w:rFonts w:asciiTheme="majorHAnsi" w:hAnsiTheme="majorHAnsi" w:cstheme="majorHAnsi"/>
+                    <w:lang w:val="es-ES"/>
                   </w:rPr>
                   <w:t xml:space="preserve"> Victor</w:t>
                 </w:r>
                 <w:r>
                   <w:rPr>
                     <w:rFonts w:asciiTheme="majorHAnsi" w:hAnsiTheme="majorHAnsi" w:cstheme="majorHAnsi"/>
+                    <w:lang w:val="es-ES"/>
                   </w:rPr>
                   <w:t xml:space="preserve">  </w:t>
                 </w:r>
@@ -503,6 +522,7 @@
               <w:sdtPr>
                 <w:rPr>
                   <w:rFonts w:asciiTheme="majorHAnsi" w:hAnsiTheme="majorHAnsi" w:cstheme="majorHAnsi"/>
+                  <w:lang w:val="es-ES"/>
                 </w:rPr>
                 <w:tag w:val="Roles1"/>
                 <w:id w:val="1761787646"/>
@@ -516,18 +536,28 @@
                 <w:r>
                   <w:rPr>
                     <w:rFonts w:asciiTheme="majorHAnsi" w:hAnsiTheme="majorHAnsi" w:cstheme="majorHAnsi"/>
+                    <w:lang w:val="es-ES"/>
                   </w:rPr>
                   <w:t xml:space="preserve"> </w:t>
                 </w:r>
                 <w:r>
                   <w:rPr>
                     <w:rFonts w:asciiTheme="majorHAnsi" w:hAnsiTheme="majorHAnsi" w:cstheme="majorHAnsi"/>
+                    <w:lang w:val="es-ES"/>
+                  </w:rPr>
+                  <w:t xml:space="preserve">Desarrollador, </w:t>
+                </w:r>
+                <w:r>
+                  <w:rPr>
+                    <w:rFonts w:asciiTheme="majorHAnsi" w:hAnsiTheme="majorHAnsi" w:cstheme="majorHAnsi"/>
+                    <w:lang w:val="es-ES"/>
                   </w:rPr>
                   <w:t>Manager</w:t>
                 </w:r>
                 <w:r>
                   <w:rPr>
                     <w:rFonts w:asciiTheme="majorHAnsi" w:hAnsiTheme="majorHAnsi" w:cstheme="majorHAnsi"/>
+                    <w:lang w:val="es-ES"/>
                   </w:rPr>
                   <w:t xml:space="preserve">  </w:t>
                 </w:r>
@@ -824,14 +854,28 @@
                     <w:rFonts w:asciiTheme="majorHAnsi" w:hAnsiTheme="majorHAnsi" w:cstheme="majorHAnsi"/>
                     <w:lang w:val="es-ES"/>
                   </w:rPr>
-                  <w:t>Operador</w:t>
+                  <w:t>Desarrollador</w:t>
                 </w:r>
                 <w:r>
                   <w:rPr>
                     <w:rFonts w:asciiTheme="majorHAnsi" w:hAnsiTheme="majorHAnsi" w:cstheme="majorHAnsi"/>
                     <w:lang w:val="es-ES"/>
                   </w:rPr>
-                  <w:t xml:space="preserve">  </w:t>
+                  <w:t>, Tester</w:t>
+                </w:r>
+                <w:r>
+                  <w:rPr>
+                    <w:rFonts w:asciiTheme="majorHAnsi" w:hAnsiTheme="majorHAnsi" w:cstheme="majorHAnsi"/>
+                    <w:lang w:val="es-ES"/>
+                  </w:rPr>
+                  <w:t>, Operador</w:t>
+                </w:r>
+                <w:r>
+                  <w:rPr>
+                    <w:rFonts w:asciiTheme="majorHAnsi" w:hAnsiTheme="majorHAnsi" w:cstheme="majorHAnsi"/>
+                    <w:lang w:val="es-ES"/>
+                  </w:rPr>
+                  <w:t xml:space="preserve"> </w:t>
                 </w:r>
               </w:sdtContent>
             </w:sdt>
@@ -1091,7 +1135,14 @@
                     <w:rFonts w:asciiTheme="majorHAnsi" w:hAnsiTheme="majorHAnsi" w:cstheme="majorHAnsi"/>
                     <w:lang w:val="es-ES"/>
                   </w:rPr>
-                  <w:t xml:space="preserve"> Tester</w:t>
+                  <w:t xml:space="preserve"> Desarrollador</w:t>
+                </w:r>
+                <w:r>
+                  <w:rPr>
+                    <w:rFonts w:asciiTheme="majorHAnsi" w:hAnsiTheme="majorHAnsi" w:cstheme="majorHAnsi"/>
+                    <w:lang w:val="es-ES"/>
+                  </w:rPr>
+                  <w:t>, Tester</w:t>
                 </w:r>
                 <w:r>
                   <w:rPr>
@@ -1370,7 +1421,13 @@
                   <w:rPr>
                     <w:rFonts w:asciiTheme="majorHAnsi" w:hAnsiTheme="majorHAnsi" w:cstheme="majorHAnsi"/>
                   </w:rPr>
-                  <w:t xml:space="preserve"> Operador, Desarrollador</w:t>
+                  <w:t xml:space="preserve"> Desarrollador</w:t>
+                </w:r>
+                <w:r>
+                  <w:rPr>
+                    <w:rFonts w:asciiTheme="majorHAnsi" w:hAnsiTheme="majorHAnsi" w:cstheme="majorHAnsi"/>
+                  </w:rPr>
+                  <w:t>, Operador</w:t>
                 </w:r>
                 <w:r>
                   <w:rPr>
@@ -1634,19 +1691,7 @@
                   <w:rPr>
                     <w:rFonts w:asciiTheme="majorHAnsi" w:hAnsiTheme="majorHAnsi" w:cstheme="majorHAnsi"/>
                   </w:rPr>
-                  <w:t xml:space="preserve"> </w:t>
-                </w:r>
-                <w:r>
-                  <w:rPr>
-                    <w:rFonts w:asciiTheme="majorHAnsi" w:hAnsiTheme="majorHAnsi" w:cstheme="majorHAnsi"/>
-                  </w:rPr>
-                  <w:t>Analista</w:t>
-                </w:r>
-                <w:r>
-                  <w:rPr>
-                    <w:rFonts w:asciiTheme="majorHAnsi" w:hAnsiTheme="majorHAnsi" w:cstheme="majorHAnsi"/>
-                  </w:rPr>
-                  <w:t xml:space="preserve">  </w:t>
+                  <w:t xml:space="preserve"> Desarrollador, Analista  </w:t>
                 </w:r>
               </w:sdtContent>
             </w:sdt>
@@ -1725,10 +1770,22 @@
               </w:sdtPr>
               <w:sdtContent>
                 <w:r>
-                  <w:t xml:space="preserve"> Sevilla, February </w:t>
+                  <w:t xml:space="preserve"> Sevilla,</w:t>
                 </w:r>
                 <w:r>
-                  <w:t>16</w:t>
+                  <w:t xml:space="preserve"> </w:t>
+                </w:r>
+                <w:r>
+                  <w:t>June</w:t>
+                </w:r>
+                <w:r>
+                  <w:t xml:space="preserve"> </w:t>
+                </w:r>
+                <w:r>
+                  <w:t>2</w:t>
+                </w:r>
+                <w:r>
+                  <w:t>2</w:t>
                 </w:r>
                 <w:r>
                   <w:t xml:space="preserve"> 2024</w:t>
@@ -2283,7 +2340,19 @@
             <w:rPr>
               <w:rFonts w:asciiTheme="majorHAnsi" w:hAnsiTheme="majorHAnsi" w:cstheme="majorHAnsi"/>
             </w:rPr>
-            <w:t xml:space="preserve">    </w:t>
+            <w:t xml:space="preserve"> </w:t>
+          </w:r>
+          <w:r>
+            <w:rPr>
+              <w:rFonts w:asciiTheme="majorHAnsi" w:hAnsiTheme="majorHAnsi" w:cstheme="majorHAnsi"/>
+            </w:rPr>
+            <w:t xml:space="preserve"> </w:t>
+          </w:r>
+          <w:r>
+            <w:rPr>
+              <w:rFonts w:asciiTheme="majorHAnsi" w:hAnsiTheme="majorHAnsi" w:cstheme="majorHAnsi"/>
+            </w:rPr>
+            <w:t xml:space="preserve">  </w:t>
           </w:r>
         </w:sdtContent>
       </w:sdt>
@@ -2447,7 +2516,19 @@
             <w:rPr>
               <w:rFonts w:asciiTheme="majorHAnsi" w:hAnsiTheme="majorHAnsi" w:cstheme="majorHAnsi"/>
             </w:rPr>
-            <w:t xml:space="preserve">    </w:t>
+            <w:t xml:space="preserve"> </w:t>
+          </w:r>
+          <w:r>
+            <w:rPr>
+              <w:rFonts w:asciiTheme="majorHAnsi" w:hAnsiTheme="majorHAnsi" w:cstheme="majorHAnsi"/>
+            </w:rPr>
+            <w:t xml:space="preserve"> </w:t>
+          </w:r>
+          <w:r>
+            <w:rPr>
+              <w:rFonts w:asciiTheme="majorHAnsi" w:hAnsiTheme="majorHAnsi" w:cstheme="majorHAnsi"/>
+            </w:rPr>
+            <w:t xml:space="preserve">  </w:t>
           </w:r>
         </w:sdtContent>
       </w:sdt>
@@ -2611,7 +2692,19 @@
             <w:rPr>
               <w:rFonts w:asciiTheme="majorHAnsi" w:hAnsiTheme="majorHAnsi" w:cstheme="majorHAnsi"/>
             </w:rPr>
-            <w:t xml:space="preserve">    </w:t>
+            <w:t xml:space="preserve"> </w:t>
+          </w:r>
+          <w:r>
+            <w:rPr>
+              <w:rFonts w:asciiTheme="majorHAnsi" w:hAnsiTheme="majorHAnsi" w:cstheme="majorHAnsi"/>
+            </w:rPr>
+            <w:t xml:space="preserve"> </w:t>
+          </w:r>
+          <w:r>
+            <w:rPr>
+              <w:rFonts w:asciiTheme="majorHAnsi" w:hAnsiTheme="majorHAnsi" w:cstheme="majorHAnsi"/>
+            </w:rPr>
+            <w:t xml:space="preserve">  </w:t>
           </w:r>
         </w:sdtContent>
       </w:sdt>
@@ -2857,7 +2950,19 @@
             <w:rPr>
               <w:rFonts w:asciiTheme="majorHAnsi" w:hAnsiTheme="majorHAnsi" w:cstheme="majorHAnsi"/>
             </w:rPr>
-            <w:t xml:space="preserve">    </w:t>
+            <w:t xml:space="preserve"> </w:t>
+          </w:r>
+          <w:r>
+            <w:rPr>
+              <w:rFonts w:asciiTheme="majorHAnsi" w:hAnsiTheme="majorHAnsi" w:cstheme="majorHAnsi"/>
+            </w:rPr>
+            <w:t xml:space="preserve"> </w:t>
+          </w:r>
+          <w:r>
+            <w:rPr>
+              <w:rFonts w:asciiTheme="majorHAnsi" w:hAnsiTheme="majorHAnsi" w:cstheme="majorHAnsi"/>
+            </w:rPr>
+            <w:t xml:space="preserve">  </w:t>
           </w:r>
         </w:sdtContent>
       </w:sdt>
@@ -3007,7 +3112,19 @@
             <w:rPr>
               <w:rFonts w:asciiTheme="majorHAnsi" w:hAnsiTheme="majorHAnsi" w:cstheme="majorHAnsi"/>
             </w:rPr>
-            <w:t xml:space="preserve">    </w:t>
+            <w:t xml:space="preserve"> </w:t>
+          </w:r>
+          <w:r>
+            <w:rPr>
+              <w:rFonts w:asciiTheme="majorHAnsi" w:hAnsiTheme="majorHAnsi" w:cstheme="majorHAnsi"/>
+            </w:rPr>
+            <w:t xml:space="preserve"> </w:t>
+          </w:r>
+          <w:r>
+            <w:rPr>
+              <w:rFonts w:asciiTheme="majorHAnsi" w:hAnsiTheme="majorHAnsi" w:cstheme="majorHAnsi"/>
+            </w:rPr>
+            <w:t xml:space="preserve">  </w:t>
           </w:r>
         </w:sdtContent>
       </w:sdt>
@@ -3166,7 +3283,19 @@
             <w:rPr>
               <w:rFonts w:asciiTheme="majorHAnsi" w:hAnsiTheme="majorHAnsi" w:cstheme="majorHAnsi"/>
             </w:rPr>
-            <w:t xml:space="preserve">    </w:t>
+            <w:t xml:space="preserve"> </w:t>
+          </w:r>
+          <w:r>
+            <w:rPr>
+              <w:rFonts w:asciiTheme="majorHAnsi" w:hAnsiTheme="majorHAnsi" w:cstheme="majorHAnsi"/>
+            </w:rPr>
+            <w:t xml:space="preserve"> </w:t>
+          </w:r>
+          <w:r>
+            <w:rPr>
+              <w:rFonts w:asciiTheme="majorHAnsi" w:hAnsiTheme="majorHAnsi" w:cstheme="majorHAnsi"/>
+            </w:rPr>
+            <w:t xml:space="preserve">  </w:t>
           </w:r>
         </w:sdtContent>
       </w:sdt>
@@ -3426,7 +3555,19 @@
             <w:rPr>
               <w:rFonts w:asciiTheme="majorHAnsi" w:hAnsiTheme="majorHAnsi" w:cstheme="majorHAnsi"/>
             </w:rPr>
-            <w:t xml:space="preserve">    </w:t>
+            <w:t xml:space="preserve"> </w:t>
+          </w:r>
+          <w:r>
+            <w:rPr>
+              <w:rFonts w:asciiTheme="majorHAnsi" w:hAnsiTheme="majorHAnsi" w:cstheme="majorHAnsi"/>
+            </w:rPr>
+            <w:t xml:space="preserve"> </w:t>
+          </w:r>
+          <w:r>
+            <w:rPr>
+              <w:rFonts w:asciiTheme="majorHAnsi" w:hAnsiTheme="majorHAnsi" w:cstheme="majorHAnsi"/>
+            </w:rPr>
+            <w:t xml:space="preserve">  </w:t>
           </w:r>
         </w:sdtContent>
       </w:sdt>
@@ -3508,7 +3649,19 @@
             <w:rPr>
               <w:rFonts w:asciiTheme="majorHAnsi" w:hAnsiTheme="majorHAnsi" w:cstheme="majorHAnsi"/>
             </w:rPr>
-            <w:t xml:space="preserve">    </w:t>
+            <w:t xml:space="preserve"> </w:t>
+          </w:r>
+          <w:r>
+            <w:rPr>
+              <w:rFonts w:asciiTheme="majorHAnsi" w:hAnsiTheme="majorHAnsi" w:cstheme="majorHAnsi"/>
+            </w:rPr>
+            <w:t xml:space="preserve"> </w:t>
+          </w:r>
+          <w:r>
+            <w:rPr>
+              <w:rFonts w:asciiTheme="majorHAnsi" w:hAnsiTheme="majorHAnsi" w:cstheme="majorHAnsi"/>
+            </w:rPr>
+            <w:t xml:space="preserve">  </w:t>
           </w:r>
         </w:sdtContent>
       </w:sdt>
@@ -3618,7 +3771,19 @@
             <w:rPr>
               <w:rFonts w:asciiTheme="majorHAnsi" w:hAnsiTheme="majorHAnsi" w:cstheme="majorHAnsi"/>
             </w:rPr>
-            <w:t xml:space="preserve">    </w:t>
+            <w:t xml:space="preserve"> </w:t>
+          </w:r>
+          <w:r>
+            <w:rPr>
+              <w:rFonts w:asciiTheme="majorHAnsi" w:hAnsiTheme="majorHAnsi" w:cstheme="majorHAnsi"/>
+            </w:rPr>
+            <w:t xml:space="preserve"> </w:t>
+          </w:r>
+          <w:r>
+            <w:rPr>
+              <w:rFonts w:asciiTheme="majorHAnsi" w:hAnsiTheme="majorHAnsi" w:cstheme="majorHAnsi"/>
+            </w:rPr>
+            <w:t xml:space="preserve">  </w:t>
           </w:r>
         </w:sdtContent>
       </w:sdt>
@@ -3687,7 +3852,21 @@
               <w:rFonts w:asciiTheme="majorHAnsi" w:hAnsiTheme="majorHAnsi" w:cstheme="majorHAnsi"/>
               <w:lang w:val="en-US"/>
             </w:rPr>
-            <w:t xml:space="preserve">    </w:t>
+            <w:t xml:space="preserve"> </w:t>
+          </w:r>
+          <w:r>
+            <w:rPr>
+              <w:rFonts w:asciiTheme="majorHAnsi" w:hAnsiTheme="majorHAnsi" w:cstheme="majorHAnsi"/>
+              <w:lang w:val="en-US"/>
+            </w:rPr>
+            <w:t xml:space="preserve"> </w:t>
+          </w:r>
+          <w:r>
+            <w:rPr>
+              <w:rFonts w:asciiTheme="majorHAnsi" w:hAnsiTheme="majorHAnsi" w:cstheme="majorHAnsi"/>
+              <w:lang w:val="en-US"/>
+            </w:rPr>
+            <w:t xml:space="preserve">  </w:t>
           </w:r>
         </w:sdtContent>
       </w:sdt>
@@ -3926,7 +4105,19 @@
             <w:rPr>
               <w:rFonts w:asciiTheme="majorHAnsi" w:hAnsiTheme="majorHAnsi" w:cstheme="majorHAnsi"/>
             </w:rPr>
-            <w:t xml:space="preserve">    </w:t>
+            <w:t xml:space="preserve"> </w:t>
+          </w:r>
+          <w:r>
+            <w:rPr>
+              <w:rFonts w:asciiTheme="majorHAnsi" w:hAnsiTheme="majorHAnsi" w:cstheme="majorHAnsi"/>
+            </w:rPr>
+            <w:t xml:space="preserve"> </w:t>
+          </w:r>
+          <w:r>
+            <w:rPr>
+              <w:rFonts w:asciiTheme="majorHAnsi" w:hAnsiTheme="majorHAnsi" w:cstheme="majorHAnsi"/>
+            </w:rPr>
+            <w:t xml:space="preserve">  </w:t>
           </w:r>
         </w:sdtContent>
       </w:sdt>
@@ -3992,7 +4183,19 @@
             <w:rPr>
               <w:rFonts w:asciiTheme="majorHAnsi" w:hAnsiTheme="majorHAnsi" w:cstheme="majorHAnsi"/>
             </w:rPr>
-            <w:t xml:space="preserve">    </w:t>
+            <w:t xml:space="preserve"> </w:t>
+          </w:r>
+          <w:r>
+            <w:rPr>
+              <w:rFonts w:asciiTheme="majorHAnsi" w:hAnsiTheme="majorHAnsi" w:cstheme="majorHAnsi"/>
+            </w:rPr>
+            <w:t xml:space="preserve"> </w:t>
+          </w:r>
+          <w:r>
+            <w:rPr>
+              <w:rFonts w:asciiTheme="majorHAnsi" w:hAnsiTheme="majorHAnsi" w:cstheme="majorHAnsi"/>
+            </w:rPr>
+            <w:t xml:space="preserve">  </w:t>
           </w:r>
         </w:sdtContent>
       </w:sdt>
@@ -4748,7 +4951,19 @@
             <w:rPr>
               <w:rFonts w:asciiTheme="majorHAnsi" w:hAnsiTheme="majorHAnsi" w:cstheme="majorHAnsi"/>
             </w:rPr>
-            <w:t xml:space="preserve">    </w:t>
+            <w:t xml:space="preserve"> </w:t>
+          </w:r>
+          <w:r>
+            <w:rPr>
+              <w:rFonts w:asciiTheme="majorHAnsi" w:hAnsiTheme="majorHAnsi" w:cstheme="majorHAnsi"/>
+            </w:rPr>
+            <w:t xml:space="preserve"> </w:t>
+          </w:r>
+          <w:r>
+            <w:rPr>
+              <w:rFonts w:asciiTheme="majorHAnsi" w:hAnsiTheme="majorHAnsi" w:cstheme="majorHAnsi"/>
+            </w:rPr>
+            <w:t xml:space="preserve">  </w:t>
           </w:r>
         </w:sdtContent>
       </w:sdt>
@@ -4867,7 +5082,19 @@
             <w:rPr>
               <w:rFonts w:asciiTheme="majorHAnsi" w:hAnsiTheme="majorHAnsi" w:cstheme="majorHAnsi"/>
             </w:rPr>
-            <w:t xml:space="preserve">    </w:t>
+            <w:t xml:space="preserve"> </w:t>
+          </w:r>
+          <w:r>
+            <w:rPr>
+              <w:rFonts w:asciiTheme="majorHAnsi" w:hAnsiTheme="majorHAnsi" w:cstheme="majorHAnsi"/>
+            </w:rPr>
+            <w:t xml:space="preserve"> </w:t>
+          </w:r>
+          <w:r>
+            <w:rPr>
+              <w:rFonts w:asciiTheme="majorHAnsi" w:hAnsiTheme="majorHAnsi" w:cstheme="majorHAnsi"/>
+            </w:rPr>
+            <w:t xml:space="preserve">  </w:t>
           </w:r>
         </w:sdtContent>
       </w:sdt>
@@ -5078,7 +5305,19 @@
             <w:rPr>
               <w:rFonts w:asciiTheme="majorHAnsi" w:hAnsiTheme="majorHAnsi" w:cstheme="majorHAnsi"/>
             </w:rPr>
-            <w:t xml:space="preserve">    </w:t>
+            <w:t xml:space="preserve"> </w:t>
+          </w:r>
+          <w:r>
+            <w:rPr>
+              <w:rFonts w:asciiTheme="majorHAnsi" w:hAnsiTheme="majorHAnsi" w:cstheme="majorHAnsi"/>
+            </w:rPr>
+            <w:t xml:space="preserve"> </w:t>
+          </w:r>
+          <w:r>
+            <w:rPr>
+              <w:rFonts w:asciiTheme="majorHAnsi" w:hAnsiTheme="majorHAnsi" w:cstheme="majorHAnsi"/>
+            </w:rPr>
+            <w:t xml:space="preserve">  </w:t>
           </w:r>
         </w:sdtContent>
       </w:sdt>
@@ -5131,7 +5370,19 @@
             <w:rPr>
               <w:rFonts w:asciiTheme="majorHAnsi" w:hAnsiTheme="majorHAnsi" w:cstheme="majorHAnsi"/>
             </w:rPr>
-            <w:t xml:space="preserve">    </w:t>
+            <w:t xml:space="preserve"> </w:t>
+          </w:r>
+          <w:r>
+            <w:rPr>
+              <w:rFonts w:asciiTheme="majorHAnsi" w:hAnsiTheme="majorHAnsi" w:cstheme="majorHAnsi"/>
+            </w:rPr>
+            <w:t xml:space="preserve"> </w:t>
+          </w:r>
+          <w:r>
+            <w:rPr>
+              <w:rFonts w:asciiTheme="majorHAnsi" w:hAnsiTheme="majorHAnsi" w:cstheme="majorHAnsi"/>
+            </w:rPr>
+            <w:t xml:space="preserve">  </w:t>
           </w:r>
         </w:sdtContent>
       </w:sdt>
@@ -5192,7 +5443,19 @@
             <w:rPr>
               <w:rFonts w:asciiTheme="majorHAnsi" w:hAnsiTheme="majorHAnsi" w:cstheme="majorHAnsi"/>
             </w:rPr>
-            <w:t xml:space="preserve">    </w:t>
+            <w:t xml:space="preserve"> </w:t>
+          </w:r>
+          <w:r>
+            <w:rPr>
+              <w:rFonts w:asciiTheme="majorHAnsi" w:hAnsiTheme="majorHAnsi" w:cstheme="majorHAnsi"/>
+            </w:rPr>
+            <w:t xml:space="preserve"> </w:t>
+          </w:r>
+          <w:r>
+            <w:rPr>
+              <w:rFonts w:asciiTheme="majorHAnsi" w:hAnsiTheme="majorHAnsi" w:cstheme="majorHAnsi"/>
+            </w:rPr>
+            <w:t xml:space="preserve">  </w:t>
           </w:r>
         </w:sdtContent>
       </w:sdt>
@@ -5383,7 +5646,19 @@
             <w:rPr>
               <w:rFonts w:asciiTheme="majorHAnsi" w:hAnsiTheme="majorHAnsi" w:cstheme="majorHAnsi"/>
             </w:rPr>
-            <w:t xml:space="preserve">    </w:t>
+            <w:t xml:space="preserve"> </w:t>
+          </w:r>
+          <w:r>
+            <w:rPr>
+              <w:rFonts w:asciiTheme="majorHAnsi" w:hAnsiTheme="majorHAnsi" w:cstheme="majorHAnsi"/>
+            </w:rPr>
+            <w:t xml:space="preserve"> </w:t>
+          </w:r>
+          <w:r>
+            <w:rPr>
+              <w:rFonts w:asciiTheme="majorHAnsi" w:hAnsiTheme="majorHAnsi" w:cstheme="majorHAnsi"/>
+            </w:rPr>
+            <w:t xml:space="preserve">  </w:t>
           </w:r>
         </w:sdtContent>
       </w:sdt>
@@ -5495,7 +5770,19 @@
             <w:rPr>
               <w:rFonts w:asciiTheme="majorHAnsi" w:hAnsiTheme="majorHAnsi" w:cstheme="majorHAnsi"/>
             </w:rPr>
-            <w:t xml:space="preserve">    </w:t>
+            <w:t xml:space="preserve"> </w:t>
+          </w:r>
+          <w:r>
+            <w:rPr>
+              <w:rFonts w:asciiTheme="majorHAnsi" w:hAnsiTheme="majorHAnsi" w:cstheme="majorHAnsi"/>
+            </w:rPr>
+            <w:t xml:space="preserve"> </w:t>
+          </w:r>
+          <w:r>
+            <w:rPr>
+              <w:rFonts w:asciiTheme="majorHAnsi" w:hAnsiTheme="majorHAnsi" w:cstheme="majorHAnsi"/>
+            </w:rPr>
+            <w:t xml:space="preserve">  </w:t>
           </w:r>
         </w:sdtContent>
       </w:sdt>
@@ -5614,7 +5901,19 @@
             <w:rPr>
               <w:rFonts w:asciiTheme="majorHAnsi" w:hAnsiTheme="majorHAnsi" w:cstheme="majorHAnsi"/>
             </w:rPr>
-            <w:t xml:space="preserve">    </w:t>
+            <w:t xml:space="preserve"> </w:t>
+          </w:r>
+          <w:r>
+            <w:rPr>
+              <w:rFonts w:asciiTheme="majorHAnsi" w:hAnsiTheme="majorHAnsi" w:cstheme="majorHAnsi"/>
+            </w:rPr>
+            <w:t xml:space="preserve"> </w:t>
+          </w:r>
+          <w:r>
+            <w:rPr>
+              <w:rFonts w:asciiTheme="majorHAnsi" w:hAnsiTheme="majorHAnsi" w:cstheme="majorHAnsi"/>
+            </w:rPr>
+            <w:t xml:space="preserve">  </w:t>
           </w:r>
         </w:sdtContent>
       </w:sdt>
@@ -5733,7 +6032,19 @@
             <w:rPr>
               <w:rFonts w:asciiTheme="majorHAnsi" w:hAnsiTheme="majorHAnsi" w:cstheme="majorHAnsi"/>
             </w:rPr>
-            <w:t xml:space="preserve">    </w:t>
+            <w:t xml:space="preserve"> </w:t>
+          </w:r>
+          <w:r>
+            <w:rPr>
+              <w:rFonts w:asciiTheme="majorHAnsi" w:hAnsiTheme="majorHAnsi" w:cstheme="majorHAnsi"/>
+            </w:rPr>
+            <w:t xml:space="preserve"> </w:t>
+          </w:r>
+          <w:r>
+            <w:rPr>
+              <w:rFonts w:asciiTheme="majorHAnsi" w:hAnsiTheme="majorHAnsi" w:cstheme="majorHAnsi"/>
+            </w:rPr>
+            <w:t xml:space="preserve">  </w:t>
           </w:r>
         </w:sdtContent>
       </w:sdt>
@@ -5902,7 +6213,19 @@
             <w:rPr>
               <w:rFonts w:asciiTheme="majorHAnsi" w:hAnsiTheme="majorHAnsi" w:cstheme="majorHAnsi"/>
             </w:rPr>
-            <w:t xml:space="preserve">    </w:t>
+            <w:t xml:space="preserve"> </w:t>
+          </w:r>
+          <w:r>
+            <w:rPr>
+              <w:rFonts w:asciiTheme="majorHAnsi" w:hAnsiTheme="majorHAnsi" w:cstheme="majorHAnsi"/>
+            </w:rPr>
+            <w:t xml:space="preserve"> </w:t>
+          </w:r>
+          <w:r>
+            <w:rPr>
+              <w:rFonts w:asciiTheme="majorHAnsi" w:hAnsiTheme="majorHAnsi" w:cstheme="majorHAnsi"/>
+            </w:rPr>
+            <w:t xml:space="preserve">  </w:t>
           </w:r>
         </w:sdtContent>
       </w:sdt>
@@ -6070,7 +6393,19 @@
             <w:rPr>
               <w:rFonts w:asciiTheme="majorHAnsi" w:hAnsiTheme="majorHAnsi" w:cstheme="majorHAnsi"/>
             </w:rPr>
-            <w:t xml:space="preserve">    </w:t>
+            <w:t xml:space="preserve"> </w:t>
+          </w:r>
+          <w:r>
+            <w:rPr>
+              <w:rFonts w:asciiTheme="majorHAnsi" w:hAnsiTheme="majorHAnsi" w:cstheme="majorHAnsi"/>
+            </w:rPr>
+            <w:t xml:space="preserve"> </w:t>
+          </w:r>
+          <w:r>
+            <w:rPr>
+              <w:rFonts w:asciiTheme="majorHAnsi" w:hAnsiTheme="majorHAnsi" w:cstheme="majorHAnsi"/>
+            </w:rPr>
+            <w:t xml:space="preserve">  </w:t>
           </w:r>
         </w:sdtContent>
       </w:sdt>
@@ -6180,7 +6515,19 @@
             <w:rPr>
               <w:rFonts w:asciiTheme="majorHAnsi" w:hAnsiTheme="majorHAnsi" w:cstheme="majorHAnsi"/>
             </w:rPr>
-            <w:t xml:space="preserve">    </w:t>
+            <w:t xml:space="preserve"> </w:t>
+          </w:r>
+          <w:r>
+            <w:rPr>
+              <w:rFonts w:asciiTheme="majorHAnsi" w:hAnsiTheme="majorHAnsi" w:cstheme="majorHAnsi"/>
+            </w:rPr>
+            <w:t xml:space="preserve"> </w:t>
+          </w:r>
+          <w:r>
+            <w:rPr>
+              <w:rFonts w:asciiTheme="majorHAnsi" w:hAnsiTheme="majorHAnsi" w:cstheme="majorHAnsi"/>
+            </w:rPr>
+            <w:t xml:space="preserve">  </w:t>
           </w:r>
         </w:sdtContent>
       </w:sdt>
@@ -6257,7 +6604,19 @@
             <w:rPr>
               <w:rFonts w:asciiTheme="majorHAnsi" w:hAnsiTheme="majorHAnsi" w:cstheme="majorHAnsi"/>
             </w:rPr>
-            <w:t xml:space="preserve">    </w:t>
+            <w:t xml:space="preserve"> </w:t>
+          </w:r>
+          <w:r>
+            <w:rPr>
+              <w:rFonts w:asciiTheme="majorHAnsi" w:hAnsiTheme="majorHAnsi" w:cstheme="majorHAnsi"/>
+            </w:rPr>
+            <w:t xml:space="preserve"> </w:t>
+          </w:r>
+          <w:r>
+            <w:rPr>
+              <w:rFonts w:asciiTheme="majorHAnsi" w:hAnsiTheme="majorHAnsi" w:cstheme="majorHAnsi"/>
+            </w:rPr>
+            <w:t xml:space="preserve">  </w:t>
           </w:r>
         </w:sdtContent>
       </w:sdt>
@@ -6481,7 +6840,21 @@
               <w:rFonts w:asciiTheme="majorHAnsi" w:hAnsiTheme="majorHAnsi" w:cstheme="majorHAnsi"/>
               <w:lang w:val="en-US"/>
             </w:rPr>
-            <w:t xml:space="preserve">    </w:t>
+            <w:t xml:space="preserve"> </w:t>
+          </w:r>
+          <w:r>
+            <w:rPr>
+              <w:rFonts w:asciiTheme="majorHAnsi" w:hAnsiTheme="majorHAnsi" w:cstheme="majorHAnsi"/>
+              <w:lang w:val="en-US"/>
+            </w:rPr>
+            <w:t xml:space="preserve"> </w:t>
+          </w:r>
+          <w:r>
+            <w:rPr>
+              <w:rFonts w:asciiTheme="majorHAnsi" w:hAnsiTheme="majorHAnsi" w:cstheme="majorHAnsi"/>
+              <w:lang w:val="en-US"/>
+            </w:rPr>
+            <w:t xml:space="preserve">  </w:t>
           </w:r>
         </w:sdtContent>
       </w:sdt>
@@ -6597,7 +6970,19 @@
             <w:rPr>
               <w:rFonts w:asciiTheme="majorHAnsi" w:hAnsiTheme="majorHAnsi" w:cstheme="majorHAnsi"/>
             </w:rPr>
-            <w:t xml:space="preserve">    </w:t>
+            <w:t xml:space="preserve"> </w:t>
+          </w:r>
+          <w:r>
+            <w:rPr>
+              <w:rFonts w:asciiTheme="majorHAnsi" w:hAnsiTheme="majorHAnsi" w:cstheme="majorHAnsi"/>
+            </w:rPr>
+            <w:t xml:space="preserve"> </w:t>
+          </w:r>
+          <w:r>
+            <w:rPr>
+              <w:rFonts w:asciiTheme="majorHAnsi" w:hAnsiTheme="majorHAnsi" w:cstheme="majorHAnsi"/>
+            </w:rPr>
+            <w:t xml:space="preserve">  </w:t>
           </w:r>
         </w:sdtContent>
       </w:sdt>
@@ -6651,7 +7036,19 @@
             <w:rPr>
               <w:rFonts w:asciiTheme="majorHAnsi" w:hAnsiTheme="majorHAnsi" w:cstheme="majorHAnsi"/>
             </w:rPr>
-            <w:t xml:space="preserve">    </w:t>
+            <w:t xml:space="preserve"> </w:t>
+          </w:r>
+          <w:r>
+            <w:rPr>
+              <w:rFonts w:asciiTheme="majorHAnsi" w:hAnsiTheme="majorHAnsi" w:cstheme="majorHAnsi"/>
+            </w:rPr>
+            <w:t xml:space="preserve"> </w:t>
+          </w:r>
+          <w:r>
+            <w:rPr>
+              <w:rFonts w:asciiTheme="majorHAnsi" w:hAnsiTheme="majorHAnsi" w:cstheme="majorHAnsi"/>
+            </w:rPr>
+            <w:t xml:space="preserve">  </w:t>
           </w:r>
         </w:sdtContent>
       </w:sdt>
@@ -6705,7 +7102,19 @@
             <w:rPr>
               <w:rFonts w:asciiTheme="majorHAnsi" w:hAnsiTheme="majorHAnsi" w:cstheme="majorHAnsi"/>
             </w:rPr>
-            <w:t xml:space="preserve">    </w:t>
+            <w:t xml:space="preserve"> </w:t>
+          </w:r>
+          <w:r>
+            <w:rPr>
+              <w:rFonts w:asciiTheme="majorHAnsi" w:hAnsiTheme="majorHAnsi" w:cstheme="majorHAnsi"/>
+            </w:rPr>
+            <w:t xml:space="preserve"> </w:t>
+          </w:r>
+          <w:r>
+            <w:rPr>
+              <w:rFonts w:asciiTheme="majorHAnsi" w:hAnsiTheme="majorHAnsi" w:cstheme="majorHAnsi"/>
+            </w:rPr>
+            <w:t xml:space="preserve">  </w:t>
           </w:r>
         </w:sdtContent>
       </w:sdt>
@@ -6989,7 +7398,19 @@
             <w:rPr>
               <w:rFonts w:asciiTheme="majorHAnsi" w:hAnsiTheme="majorHAnsi" w:cstheme="majorHAnsi"/>
             </w:rPr>
-            <w:t xml:space="preserve">    </w:t>
+            <w:t xml:space="preserve"> </w:t>
+          </w:r>
+          <w:r>
+            <w:rPr>
+              <w:rFonts w:asciiTheme="majorHAnsi" w:hAnsiTheme="majorHAnsi" w:cstheme="majorHAnsi"/>
+            </w:rPr>
+            <w:t xml:space="preserve"> </w:t>
+          </w:r>
+          <w:r>
+            <w:rPr>
+              <w:rFonts w:asciiTheme="majorHAnsi" w:hAnsiTheme="majorHAnsi" w:cstheme="majorHAnsi"/>
+            </w:rPr>
+            <w:t xml:space="preserve">  </w:t>
           </w:r>
         </w:sdtContent>
       </w:sdt>
@@ -7042,7 +7463,19 @@
             <w:rPr>
               <w:rFonts w:asciiTheme="majorHAnsi" w:hAnsiTheme="majorHAnsi" w:cstheme="majorHAnsi"/>
             </w:rPr>
-            <w:t xml:space="preserve">    </w:t>
+            <w:t xml:space="preserve"> </w:t>
+          </w:r>
+          <w:r>
+            <w:rPr>
+              <w:rFonts w:asciiTheme="majorHAnsi" w:hAnsiTheme="majorHAnsi" w:cstheme="majorHAnsi"/>
+            </w:rPr>
+            <w:t xml:space="preserve"> </w:t>
+          </w:r>
+          <w:r>
+            <w:rPr>
+              <w:rFonts w:asciiTheme="majorHAnsi" w:hAnsiTheme="majorHAnsi" w:cstheme="majorHAnsi"/>
+            </w:rPr>
+            <w:t xml:space="preserve">  </w:t>
           </w:r>
         </w:sdtContent>
       </w:sdt>
@@ -7072,7 +7505,7 @@
 </file>
 
 <file path=word/numbering.xml><?xml version="1.0" encoding="utf-8"?>
-<w:numbering xmlns:wpc="http://schemas.microsoft.com/office/word/2010/wordprocessingCanvas" xmlns:cx="http://schemas.microsoft.com/office/drawing/2014/chartex" xmlns:cx1="http://schemas.microsoft.com/office/drawing/2015/9/8/chartex" xmlns:cx2="http://schemas.microsoft.com/office/drawing/2015/10/21/chartex" xmlns:cx3="http://schemas.microsoft.com/office/drawing/2016/5/9/chartex" xmlns:cx4="http://schemas.microsoft.com/office/drawing/2016/5/10/chartex" xmlns:cx5="http://schemas.microsoft.com/office/drawing/2016/5/11/chartex" xmlns:cx6="http://schemas.microsoft.com/office/drawing/2016/5/12/chartex" xmlns:cx7="http://schemas.microsoft.com/office/drawing/2016/5/13/chartex" xmlns:cx8="http://schemas.microsoft.com/office/drawing/2016/5/14/chartex" xmlns:mc="http://schemas.openxmlformats.org/markup-compatibility/2006" xmlns:aink="http://schemas.microsoft.com/office/drawing/2016/ink" xmlns:am3d="http://schemas.microsoft.com/office/drawing/2017/model3d" xmlns:o="urn:schemas-microsoft-com:office:office" xmlns:oel="http://schemas.microsoft.com/office/2019/extlst" xmlns:r="http://schemas.openxmlformats.org/officeDocument/2006/relationships" xmlns:m="http://schemas.openxmlformats.org/officeDocument/2006/math" xmlns:v="urn:schemas-microsoft-com:vml" xmlns:wp14="http://schemas.microsoft.com/office/word/2010/wordprocessingDrawing" xmlns:wp="http://schemas.openxmlformats.org/drawingml/2006/wordprocessingDrawing" xmlns:w10="urn:schemas-microsoft-com:office:word" xmlns:w="http://schemas.openxmlformats.org/wordprocessingml/2006/main" xmlns:w14="http://schemas.microsoft.com/office/word/2010/wordml" xmlns:w15="http://schemas.microsoft.com/office/word/2012/wordml" xmlns:w16cex="http://schemas.microsoft.com/office/word/2018/wordml/cex" xmlns:w16cid="http://schemas.microsoft.com/office/word/2016/wordml/cid" xmlns:w16="http://schemas.microsoft.com/office/word/2018/wordml" xmlns:w16sdtdh="http://schemas.microsoft.com/office/word/2020/wordml/sdtdatahash" xmlns:w16se="http://schemas.microsoft.com/office/word/2015/wordml/symex" xmlns:wpg="http://schemas.microsoft.com/office/word/2010/wordprocessingGroup" xmlns:wpi="http://schemas.microsoft.com/office/word/2010/wordprocessingInk" xmlns:wne="http://schemas.microsoft.com/office/word/2006/wordml" xmlns:wps="http://schemas.microsoft.com/office/word/2010/wordprocessingShape" mc:Ignorable="w14 w15 w16se w16cid w16 w16cex w16sdtdh wp14">
+<w:numbering xmlns:wpc="http://schemas.microsoft.com/office/word/2010/wordprocessingCanvas" xmlns:cx="http://schemas.microsoft.com/office/drawing/2014/chartex" xmlns:cx1="http://schemas.microsoft.com/office/drawing/2015/9/8/chartex" xmlns:cx2="http://schemas.microsoft.com/office/drawing/2015/10/21/chartex" xmlns:cx3="http://schemas.microsoft.com/office/drawing/2016/5/9/chartex" xmlns:cx4="http://schemas.microsoft.com/office/drawing/2016/5/10/chartex" xmlns:cx5="http://schemas.microsoft.com/office/drawing/2016/5/11/chartex" xmlns:cx6="http://schemas.microsoft.com/office/drawing/2016/5/12/chartex" xmlns:cx7="http://schemas.microsoft.com/office/drawing/2016/5/13/chartex" xmlns:cx8="http://schemas.microsoft.com/office/drawing/2016/5/14/chartex" xmlns:mc="http://schemas.openxmlformats.org/markup-compatibility/2006" xmlns:aink="http://schemas.microsoft.com/office/drawing/2016/ink" xmlns:am3d="http://schemas.microsoft.com/office/drawing/2017/model3d" xmlns:o="urn:schemas-microsoft-com:office:office" xmlns:oel="http://schemas.microsoft.com/office/2019/extlst" xmlns:r="http://schemas.openxmlformats.org/officeDocument/2006/relationships" xmlns:m="http://schemas.openxmlformats.org/officeDocument/2006/math" xmlns:v="urn:schemas-microsoft-com:vml" xmlns:wp14="http://schemas.microsoft.com/office/word/2010/wordprocessingDrawing" xmlns:wp="http://schemas.openxmlformats.org/drawingml/2006/wordprocessingDrawing" xmlns:w10="urn:schemas-microsoft-com:office:word" xmlns:w="http://schemas.openxmlformats.org/wordprocessingml/2006/main" xmlns:w14="http://schemas.microsoft.com/office/word/2010/wordml" xmlns:w15="http://schemas.microsoft.com/office/word/2012/wordml" xmlns:w16cex="http://schemas.microsoft.com/office/word/2018/wordml/cex" xmlns:w16cid="http://schemas.microsoft.com/office/word/2016/wordml/cid" xmlns:w16="http://schemas.microsoft.com/office/word/2018/wordml" xmlns:w16du="http://schemas.microsoft.com/office/word/2023/wordml/word16du" xmlns:w16sdtdh="http://schemas.microsoft.com/office/word/2020/wordml/sdtdatahash" xmlns:w16se="http://schemas.microsoft.com/office/word/2015/wordml/symex" xmlns:wpg="http://schemas.microsoft.com/office/word/2010/wordprocessingGroup" xmlns:wpi="http://schemas.microsoft.com/office/word/2010/wordprocessingInk" xmlns:wne="http://schemas.microsoft.com/office/word/2006/wordml" xmlns:wps="http://schemas.microsoft.com/office/word/2010/wordprocessingShape" mc:Ignorable="w14 w15 w16se w16cid w16 w16cex w16sdtdh w16du wp14">
   <w:abstractNum w:abstractNumId="0" w15:restartNumberingAfterBreak="0">
     <w:nsid w:val="3C204ED6"/>
     <w:multiLevelType w:val="hybridMultilevel"/>
@@ -7426,7 +7859,7 @@
 </file>
 
 <file path=word/styles.xml><?xml version="1.0" encoding="utf-8"?>
-<w:styles xmlns:mc="http://schemas.openxmlformats.org/markup-compatibility/2006" xmlns:r="http://schemas.openxmlformats.org/officeDocument/2006/relationships" xmlns:w="http://schemas.openxmlformats.org/wordprocessingml/2006/main" xmlns:w14="http://schemas.microsoft.com/office/word/2010/wordml" xmlns:w15="http://schemas.microsoft.com/office/word/2012/wordml" xmlns:w16cex="http://schemas.microsoft.com/office/word/2018/wordml/cex" xmlns:w16cid="http://schemas.microsoft.com/office/word/2016/wordml/cid" xmlns:w16="http://schemas.microsoft.com/office/word/2018/wordml" xmlns:w16sdtdh="http://schemas.microsoft.com/office/word/2020/wordml/sdtdatahash" xmlns:w16se="http://schemas.microsoft.com/office/word/2015/wordml/symex" mc:Ignorable="w14 w15 w16se w16cid w16 w16cex w16sdtdh">
+<w:styles xmlns:mc="http://schemas.openxmlformats.org/markup-compatibility/2006" xmlns:r="http://schemas.openxmlformats.org/officeDocument/2006/relationships" xmlns:w="http://schemas.openxmlformats.org/wordprocessingml/2006/main" xmlns:w14="http://schemas.microsoft.com/office/word/2010/wordml" xmlns:w15="http://schemas.microsoft.com/office/word/2012/wordml" xmlns:w16cex="http://schemas.microsoft.com/office/word/2018/wordml/cex" xmlns:w16cid="http://schemas.microsoft.com/office/word/2016/wordml/cid" xmlns:w16="http://schemas.microsoft.com/office/word/2018/wordml" xmlns:w16du="http://schemas.microsoft.com/office/word/2023/wordml/word16du" xmlns:w16sdtdh="http://schemas.microsoft.com/office/word/2020/wordml/sdtdatahash" xmlns:w16se="http://schemas.microsoft.com/office/word/2015/wordml/symex" mc:Ignorable="w14 w15 w16se w16cid w16 w16cex w16sdtdh w16du">
   <w:docDefaults>
     <w:rPrDefault>
       <w:rPr>
@@ -8087,7 +8520,7 @@
 </file>
 
 <file path=word/glossary/document.xml><?xml version="1.0" encoding="utf-8"?>
-<w:glossaryDocument xmlns:wpc="http://schemas.microsoft.com/office/word/2010/wordprocessingCanvas" xmlns:cx="http://schemas.microsoft.com/office/drawing/2014/chartex" xmlns:cx1="http://schemas.microsoft.com/office/drawing/2015/9/8/chartex" xmlns:cx2="http://schemas.microsoft.com/office/drawing/2015/10/21/chartex" xmlns:cx3="http://schemas.microsoft.com/office/drawing/2016/5/9/chartex" xmlns:cx4="http://schemas.microsoft.com/office/drawing/2016/5/10/chartex" xmlns:cx5="http://schemas.microsoft.com/office/drawing/2016/5/11/chartex" xmlns:cx6="http://schemas.microsoft.com/office/drawing/2016/5/12/chartex" xmlns:cx7="http://schemas.microsoft.com/office/drawing/2016/5/13/chartex" xmlns:cx8="http://schemas.microsoft.com/office/drawing/2016/5/14/chartex" xmlns:mc="http://schemas.openxmlformats.org/markup-compatibility/2006" xmlns:aink="http://schemas.microsoft.com/office/drawing/2016/ink" xmlns:am3d="http://schemas.microsoft.com/office/drawing/2017/model3d" xmlns:o="urn:schemas-microsoft-com:office:office" xmlns:oel="http://schemas.microsoft.com/office/2019/extlst" xmlns:r="http://schemas.openxmlformats.org/officeDocument/2006/relationships" xmlns:m="http://schemas.openxmlformats.org/officeDocument/2006/math" xmlns:v="urn:schemas-microsoft-com:vml" xmlns:wp14="http://schemas.microsoft.com/office/word/2010/wordprocessingDrawing" xmlns:wp="http://schemas.openxmlformats.org/drawingml/2006/wordprocessingDrawing" xmlns:w10="urn:schemas-microsoft-com:office:word" xmlns:w="http://schemas.openxmlformats.org/wordprocessingml/2006/main" xmlns:w14="http://schemas.microsoft.com/office/word/2010/wordml" xmlns:w15="http://schemas.microsoft.com/office/word/2012/wordml" xmlns:w16cex="http://schemas.microsoft.com/office/word/2018/wordml/cex" xmlns:w16cid="http://schemas.microsoft.com/office/word/2016/wordml/cid" xmlns:w16="http://schemas.microsoft.com/office/word/2018/wordml" xmlns:w16sdtdh="http://schemas.microsoft.com/office/word/2020/wordml/sdtdatahash" xmlns:w16se="http://schemas.microsoft.com/office/word/2015/wordml/symex" xmlns:wpg="http://schemas.microsoft.com/office/word/2010/wordprocessingGroup" xmlns:wpi="http://schemas.microsoft.com/office/word/2010/wordprocessingInk" xmlns:wne="http://schemas.microsoft.com/office/word/2006/wordml" xmlns:wps="http://schemas.microsoft.com/office/word/2010/wordprocessingShape" mc:Ignorable="w14 w15 w16se w16cid w16 w16cex w16sdtdh wp14">
+<w:glossaryDocument xmlns:wpc="http://schemas.microsoft.com/office/word/2010/wordprocessingCanvas" xmlns:cx="http://schemas.microsoft.com/office/drawing/2014/chartex" xmlns:cx1="http://schemas.microsoft.com/office/drawing/2015/9/8/chartex" xmlns:cx2="http://schemas.microsoft.com/office/drawing/2015/10/21/chartex" xmlns:cx3="http://schemas.microsoft.com/office/drawing/2016/5/9/chartex" xmlns:cx4="http://schemas.microsoft.com/office/drawing/2016/5/10/chartex" xmlns:cx5="http://schemas.microsoft.com/office/drawing/2016/5/11/chartex" xmlns:cx6="http://schemas.microsoft.com/office/drawing/2016/5/12/chartex" xmlns:cx7="http://schemas.microsoft.com/office/drawing/2016/5/13/chartex" xmlns:cx8="http://schemas.microsoft.com/office/drawing/2016/5/14/chartex" xmlns:mc="http://schemas.openxmlformats.org/markup-compatibility/2006" xmlns:aink="http://schemas.microsoft.com/office/drawing/2016/ink" xmlns:am3d="http://schemas.microsoft.com/office/drawing/2017/model3d" xmlns:o="urn:schemas-microsoft-com:office:office" xmlns:oel="http://schemas.microsoft.com/office/2019/extlst" xmlns:r="http://schemas.openxmlformats.org/officeDocument/2006/relationships" xmlns:m="http://schemas.openxmlformats.org/officeDocument/2006/math" xmlns:v="urn:schemas-microsoft-com:vml" xmlns:wp14="http://schemas.microsoft.com/office/word/2010/wordprocessingDrawing" xmlns:wp="http://schemas.openxmlformats.org/drawingml/2006/wordprocessingDrawing" xmlns:w10="urn:schemas-microsoft-com:office:word" xmlns:w="http://schemas.openxmlformats.org/wordprocessingml/2006/main" xmlns:w14="http://schemas.microsoft.com/office/word/2010/wordml" xmlns:w15="http://schemas.microsoft.com/office/word/2012/wordml" xmlns:w16cex="http://schemas.microsoft.com/office/word/2018/wordml/cex" xmlns:w16cid="http://schemas.microsoft.com/office/word/2016/wordml/cid" xmlns:w16="http://schemas.microsoft.com/office/word/2018/wordml" xmlns:w16du="http://schemas.microsoft.com/office/word/2023/wordml/word16du" xmlns:w16sdtdh="http://schemas.microsoft.com/office/word/2020/wordml/sdtdatahash" xmlns:w16se="http://schemas.microsoft.com/office/word/2015/wordml/symex" xmlns:wpg="http://schemas.microsoft.com/office/word/2010/wordprocessingGroup" xmlns:wpi="http://schemas.microsoft.com/office/word/2010/wordprocessingInk" xmlns:wne="http://schemas.microsoft.com/office/word/2006/wordml" xmlns:wps="http://schemas.microsoft.com/office/word/2010/wordprocessingShape" mc:Ignorable="w14 w15 w16se w16cid w16 w16cex w16sdtdh w16du wp14">
   <w:docParts>
     <w:docPart>
       <w:docPartPr>
@@ -9776,7 +10209,7 @@
 </file>
 
 <file path=word/glossary/fontTable.xml><?xml version="1.0" encoding="utf-8"?>
-<w:fonts xmlns:mc="http://schemas.openxmlformats.org/markup-compatibility/2006" xmlns:r="http://schemas.openxmlformats.org/officeDocument/2006/relationships" xmlns:w="http://schemas.openxmlformats.org/wordprocessingml/2006/main" xmlns:w14="http://schemas.microsoft.com/office/word/2010/wordml" xmlns:w15="http://schemas.microsoft.com/office/word/2012/wordml" xmlns:w16cex="http://schemas.microsoft.com/office/word/2018/wordml/cex" xmlns:w16cid="http://schemas.microsoft.com/office/word/2016/wordml/cid" xmlns:w16="http://schemas.microsoft.com/office/word/2018/wordml" xmlns:w16sdtdh="http://schemas.microsoft.com/office/word/2020/wordml/sdtdatahash" xmlns:w16se="http://schemas.microsoft.com/office/word/2015/wordml/symex" mc:Ignorable="w14 w15 w16se w16cid w16 w16cex w16sdtdh">
+<w:fonts xmlns:mc="http://schemas.openxmlformats.org/markup-compatibility/2006" xmlns:r="http://schemas.openxmlformats.org/officeDocument/2006/relationships" xmlns:w="http://schemas.openxmlformats.org/wordprocessingml/2006/main" xmlns:w14="http://schemas.microsoft.com/office/word/2010/wordml" xmlns:w15="http://schemas.microsoft.com/office/word/2012/wordml" xmlns:w16cex="http://schemas.microsoft.com/office/word/2018/wordml/cex" xmlns:w16cid="http://schemas.microsoft.com/office/word/2016/wordml/cid" xmlns:w16="http://schemas.microsoft.com/office/word/2018/wordml" xmlns:w16du="http://schemas.microsoft.com/office/word/2023/wordml/word16du" xmlns:w16sdtdh="http://schemas.microsoft.com/office/word/2020/wordml/sdtdatahash" xmlns:w16se="http://schemas.microsoft.com/office/word/2015/wordml/symex" mc:Ignorable="w14 w15 w16se w16cid w16 w16cex w16sdtdh w16du">
   <w:font w:name="Wingdings">
     <w:panose1 w:val="05000000000000000000"/>
     <w:charset w:val="02"/>
@@ -9850,7 +10283,7 @@
 </file>
 
 <file path=word/glossary/settings.xml><?xml version="1.0" encoding="utf-8"?>
-<w:settings xmlns:mc="http://schemas.openxmlformats.org/markup-compatibility/2006" xmlns:o="urn:schemas-microsoft-com:office:office" xmlns:r="http://schemas.openxmlformats.org/officeDocument/2006/relationships" xmlns:m="http://schemas.openxmlformats.org/officeDocument/2006/math" xmlns:v="urn:schemas-microsoft-com:vml" xmlns:w10="urn:schemas-microsoft-com:office:word" xmlns:w="http://schemas.openxmlformats.org/wordprocessingml/2006/main" xmlns:w14="http://schemas.microsoft.com/office/word/2010/wordml" xmlns:w15="http://schemas.microsoft.com/office/word/2012/wordml" xmlns:w16cex="http://schemas.microsoft.com/office/word/2018/wordml/cex" xmlns:w16cid="http://schemas.microsoft.com/office/word/2016/wordml/cid" xmlns:w16="http://schemas.microsoft.com/office/word/2018/wordml" xmlns:w16sdtdh="http://schemas.microsoft.com/office/word/2020/wordml/sdtdatahash" xmlns:w16se="http://schemas.microsoft.com/office/word/2015/wordml/symex" xmlns:sl="http://schemas.openxmlformats.org/schemaLibrary/2006/main" mc:Ignorable="w14 w15 w16se w16cid w16 w16cex w16sdtdh">
+<w:settings xmlns:mc="http://schemas.openxmlformats.org/markup-compatibility/2006" xmlns:o="urn:schemas-microsoft-com:office:office" xmlns:r="http://schemas.openxmlformats.org/officeDocument/2006/relationships" xmlns:m="http://schemas.openxmlformats.org/officeDocument/2006/math" xmlns:v="urn:schemas-microsoft-com:vml" xmlns:w10="urn:schemas-microsoft-com:office:word" xmlns:w="http://schemas.openxmlformats.org/wordprocessingml/2006/main" xmlns:w14="http://schemas.microsoft.com/office/word/2010/wordml" xmlns:w15="http://schemas.microsoft.com/office/word/2012/wordml" xmlns:w16cex="http://schemas.microsoft.com/office/word/2018/wordml/cex" xmlns:w16cid="http://schemas.microsoft.com/office/word/2016/wordml/cid" xmlns:w16="http://schemas.microsoft.com/office/word/2018/wordml" xmlns:w16du="http://schemas.microsoft.com/office/word/2023/wordml/word16du" xmlns:w16sdtdh="http://schemas.microsoft.com/office/word/2020/wordml/sdtdatahash" xmlns:w16se="http://schemas.microsoft.com/office/word/2015/wordml/symex" xmlns:sl="http://schemas.openxmlformats.org/schemaLibrary/2006/main" mc:Ignorable="w14 w15 w16se w16cid w16 w16cex w16sdtdh w16du">
   <w:view w:val="normal"/>
   <w:defaultTabStop w:val="708"/>
   <w:hyphenationZone w:val="425"/>
@@ -9866,11 +10299,27 @@
   </w:compat>
   <w:rsids>
     <w:rsidRoot w:val="006B2BEC"/>
+    <w:rsid w:val="00111E5E"/>
+    <w:rsid w:val="00136A0D"/>
+    <w:rsid w:val="001E38CC"/>
+    <w:rsid w:val="0034785C"/>
+    <w:rsid w:val="003F5C79"/>
+    <w:rsid w:val="004652DB"/>
     <w:rsid w:val="006B2BEC"/>
+    <w:rsid w:val="007441F7"/>
+    <w:rsid w:val="007623E7"/>
     <w:rsid w:val="00771BF5"/>
     <w:rsid w:val="008E3973"/>
+    <w:rsid w:val="008F5B24"/>
+    <w:rsid w:val="009710D5"/>
+    <w:rsid w:val="00A63ACD"/>
     <w:rsid w:val="00BF382C"/>
+    <w:rsid w:val="00C875FC"/>
+    <w:rsid w:val="00E821AA"/>
+    <w:rsid w:val="00E878CE"/>
     <w:rsid w:val="00EB220E"/>
+    <w:rsid w:val="00FC5075"/>
+    <w:rsid w:val="00FC51F6"/>
   </w:rsids>
   <m:mathPr>
     <m:mathFont m:val="Cambria Math"/>
@@ -9894,7 +10343,7 @@
 </file>
 
 <file path=word/glossary/styles.xml><?xml version="1.0" encoding="utf-8"?>
-<w:styles xmlns:mc="http://schemas.openxmlformats.org/markup-compatibility/2006" xmlns:r="http://schemas.openxmlformats.org/officeDocument/2006/relationships" xmlns:w="http://schemas.openxmlformats.org/wordprocessingml/2006/main" xmlns:w14="http://schemas.microsoft.com/office/word/2010/wordml" xmlns:w15="http://schemas.microsoft.com/office/word/2012/wordml" xmlns:w16cex="http://schemas.microsoft.com/office/word/2018/wordml/cex" xmlns:w16cid="http://schemas.microsoft.com/office/word/2016/wordml/cid" xmlns:w16="http://schemas.microsoft.com/office/word/2018/wordml" xmlns:w16sdtdh="http://schemas.microsoft.com/office/word/2020/wordml/sdtdatahash" xmlns:w16se="http://schemas.microsoft.com/office/word/2015/wordml/symex" mc:Ignorable="w14 w15 w16se w16cid w16 w16cex w16sdtdh">
+<w:styles xmlns:mc="http://schemas.openxmlformats.org/markup-compatibility/2006" xmlns:r="http://schemas.openxmlformats.org/officeDocument/2006/relationships" xmlns:w="http://schemas.openxmlformats.org/wordprocessingml/2006/main" xmlns:w14="http://schemas.microsoft.com/office/word/2010/wordml" xmlns:w15="http://schemas.microsoft.com/office/word/2012/wordml" xmlns:w16cex="http://schemas.microsoft.com/office/word/2018/wordml/cex" xmlns:w16cid="http://schemas.microsoft.com/office/word/2016/wordml/cid" xmlns:w16="http://schemas.microsoft.com/office/word/2018/wordml" xmlns:w16du="http://schemas.microsoft.com/office/word/2023/wordml/word16du" xmlns:w16sdtdh="http://schemas.microsoft.com/office/word/2020/wordml/sdtdatahash" xmlns:w16se="http://schemas.microsoft.com/office/word/2015/wordml/symex" mc:Ignorable="w14 w15 w16se w16cid w16 w16cex w16sdtdh w16du">
   <w:docDefaults>
     <w:rPrDefault>
       <w:rPr>
@@ -10567,7 +11016,7 @@
 </file>
 
 <file path=word/glossary/webSettings.xml><?xml version="1.0" encoding="utf-8"?>
-<w:webSettings xmlns:mc="http://schemas.openxmlformats.org/markup-compatibility/2006" xmlns:r="http://schemas.openxmlformats.org/officeDocument/2006/relationships" xmlns:w="http://schemas.openxmlformats.org/wordprocessingml/2006/main" xmlns:w14="http://schemas.microsoft.com/office/word/2010/wordml" xmlns:w15="http://schemas.microsoft.com/office/word/2012/wordml" xmlns:w16cex="http://schemas.microsoft.com/office/word/2018/wordml/cex" xmlns:w16cid="http://schemas.microsoft.com/office/word/2016/wordml/cid" xmlns:w16="http://schemas.microsoft.com/office/word/2018/wordml" xmlns:w16sdtdh="http://schemas.microsoft.com/office/word/2020/wordml/sdtdatahash" xmlns:w16se="http://schemas.microsoft.com/office/word/2015/wordml/symex" mc:Ignorable="w14 w15 w16se w16cid w16 w16cex w16sdtdh">
+<w:webSettings xmlns:mc="http://schemas.openxmlformats.org/markup-compatibility/2006" xmlns:r="http://schemas.openxmlformats.org/officeDocument/2006/relationships" xmlns:w="http://schemas.openxmlformats.org/wordprocessingml/2006/main" xmlns:w14="http://schemas.microsoft.com/office/word/2010/wordml" xmlns:w15="http://schemas.microsoft.com/office/word/2012/wordml" xmlns:w16cex="http://schemas.microsoft.com/office/word/2018/wordml/cex" xmlns:w16cid="http://schemas.microsoft.com/office/word/2016/wordml/cid" xmlns:w16="http://schemas.microsoft.com/office/word/2018/wordml" xmlns:w16du="http://schemas.microsoft.com/office/word/2023/wordml/word16du" xmlns:w16sdtdh="http://schemas.microsoft.com/office/word/2020/wordml/sdtdatahash" xmlns:w16se="http://schemas.microsoft.com/office/word/2015/wordml/symex" mc:Ignorable="w14 w15 w16se w16cid w16 w16cex w16sdtdh w16du">
   <w:optimizeForBrowser/>
   <w:allowPNG/>
 </w:webSettings>

</xml_diff>

<commit_message>
Update for third call
</commit_message>
<xml_diff>
--- a/reports/Group/D01/02 Requirements - Group.docx
+++ b/reports/Group/D01/02 Requirements - Group.docx
@@ -133,7 +133,7 @@
                   <w:rPr>
                     <w:rFonts w:asciiTheme="majorHAnsi" w:hAnsiTheme="majorHAnsi" w:cstheme="majorHAnsi"/>
                   </w:rPr>
-                  <w:t>2</w:t>
+                  <w:t>3</w:t>
                 </w:r>
                 <w:r>
                   <w:rPr>
@@ -10243,14 +10243,14 @@
     <w:charset w:val="00"/>
     <w:family w:val="swiss"/>
     <w:pitch w:val="variable"/>
-    <w:sig w:usb0="E4002EFF" w:usb1="C000247B" w:usb2="00000009" w:usb3="00000000" w:csb0="000001FF" w:csb1="00000000"/>
+    <w:sig w:usb0="E4002EFF" w:usb1="C200247B" w:usb2="00000009" w:usb3="00000000" w:csb0="000001FF" w:csb1="00000000"/>
   </w:font>
   <w:font w:name="Calibri Light">
     <w:panose1 w:val="020F0302020204030204"/>
     <w:charset w:val="00"/>
     <w:family w:val="swiss"/>
     <w:pitch w:val="variable"/>
-    <w:sig w:usb0="E4002EFF" w:usb1="C000247B" w:usb2="00000009" w:usb3="00000000" w:csb0="000001FF" w:csb1="00000000"/>
+    <w:sig w:usb0="E4002EFF" w:usb1="C200247B" w:usb2="00000009" w:usb3="00000000" w:csb0="000001FF" w:csb1="00000000"/>
   </w:font>
   <w:font w:name="Cambria Math">
     <w:panose1 w:val="02040503050406030204"/>
@@ -10305,6 +10305,8 @@
     <w:rsid w:val="0034785C"/>
     <w:rsid w:val="003F5C79"/>
     <w:rsid w:val="004652DB"/>
+    <w:rsid w:val="00534435"/>
+    <w:rsid w:val="00690595"/>
     <w:rsid w:val="006B2BEC"/>
     <w:rsid w:val="007441F7"/>
     <w:rsid w:val="007623E7"/>

</xml_diff>